<commit_message>
working on modification generate output code
</commit_message>
<xml_diff>
--- a/Documentation/note.docx
+++ b/Documentation/note.docx
@@ -1266,6 +1266,934 @@
           <w:bCs/>
           <w:sz w:val="32"/>
           <w:szCs w:val="32"/>
+        </w:rPr>
+      </w:pPr>
+    </w:p>
+    <w:p>
+      <w:pPr>
+        <w:rPr>
+          <w:b/>
+          <w:bCs/>
+          <w:sz w:val="32"/>
+          <w:szCs w:val="32"/>
+        </w:rPr>
+      </w:pPr>
+    </w:p>
+    <w:p>
+      <w:pPr>
+        <w:spacing w:before="100" w:beforeAutospacing="1" w:after="100" w:afterAutospacing="1" w:line="240" w:lineRule="auto"/>
+        <w:outlineLvl w:val="2"/>
+        <w:rPr>
+          <w:rFonts w:ascii="Times New Roman" w:eastAsia="Times New Roman" w:hAnsi="Times New Roman" w:cs="Times New Roman"/>
+          <w:b/>
+          <w:bCs/>
+          <w:kern w:val="0"/>
+          <w:sz w:val="27"/>
+          <w:szCs w:val="27"/>
+          <w14:ligatures w14:val="none"/>
+        </w:rPr>
+      </w:pPr>
+      <w:r>
+        <w:rPr>
+          <w:rFonts w:ascii="Times New Roman" w:eastAsia="Times New Roman" w:hAnsi="Times New Roman" w:cs="Times New Roman"/>
+          <w:b/>
+          <w:bCs/>
+          <w:kern w:val="0"/>
+          <w:sz w:val="27"/>
+          <w:szCs w:val="27"/>
+          <w14:ligatures w14:val="none"/>
+        </w:rPr>
+        <w:t>Example Workflow for Long Documents</w:t>
+      </w:r>
+    </w:p>
+    <w:p>
+      <w:pPr>
+        <w:numPr>
+          <w:ilvl w:val="0"/>
+          <w:numId w:val="9"/>
+        </w:numPr>
+        <w:spacing w:before="100" w:beforeAutospacing="1" w:after="100" w:afterAutospacing="1" w:line="240" w:lineRule="auto"/>
+        <w:rPr>
+          <w:rFonts w:ascii="Times New Roman" w:eastAsia="Times New Roman" w:hAnsi="Times New Roman" w:cs="Times New Roman"/>
+          <w:kern w:val="0"/>
+          <w:sz w:val="24"/>
+          <w:szCs w:val="24"/>
+          <w14:ligatures w14:val="none"/>
+        </w:rPr>
+      </w:pPr>
+      <w:r>
+        <w:rPr>
+          <w:rFonts w:ascii="Times New Roman" w:eastAsia="Times New Roman" w:hAnsi="Times New Roman" w:cs="Times New Roman"/>
+          <w:b/>
+          <w:bCs/>
+          <w:kern w:val="0"/>
+          <w:sz w:val="24"/>
+          <w:szCs w:val="24"/>
+          <w14:ligatures w14:val="none"/>
+        </w:rPr>
+        <w:t>Input</w:t>
+      </w:r>
+      <w:r>
+        <w:rPr>
+          <w:rFonts w:ascii="Times New Roman" w:eastAsia="Times New Roman" w:hAnsi="Times New Roman" w:cs="Times New Roman"/>
+          <w:kern w:val="0"/>
+          <w:sz w:val="24"/>
+          <w:szCs w:val="24"/>
+          <w14:ligatures w14:val="none"/>
+        </w:rPr>
+        <w:t>:</w:t>
+      </w:r>
+    </w:p>
+    <w:p>
+      <w:pPr>
+        <w:numPr>
+          <w:ilvl w:val="1"/>
+          <w:numId w:val="9"/>
+        </w:numPr>
+        <w:spacing w:before="100" w:beforeAutospacing="1" w:after="100" w:afterAutospacing="1" w:line="240" w:lineRule="auto"/>
+        <w:rPr>
+          <w:rFonts w:ascii="Times New Roman" w:eastAsia="Times New Roman" w:hAnsi="Times New Roman" w:cs="Times New Roman"/>
+          <w:kern w:val="0"/>
+          <w:sz w:val="24"/>
+          <w:szCs w:val="24"/>
+          <w14:ligatures w14:val="none"/>
+        </w:rPr>
+      </w:pPr>
+      <w:r>
+        <w:rPr>
+          <w:rFonts w:ascii="Times New Roman" w:eastAsia="Times New Roman" w:hAnsi="Times New Roman" w:cs="Times New Roman"/>
+          <w:kern w:val="0"/>
+          <w:sz w:val="24"/>
+          <w:szCs w:val="24"/>
+          <w14:ligatures w14:val="none"/>
+        </w:rPr>
+        <w:t xml:space="preserve">Two long documents (e.g., </w:t>
+      </w:r>
+      <w:r>
+        <w:rPr>
+          <w:rFonts w:ascii="Courier New" w:eastAsia="Times New Roman" w:hAnsi="Courier New" w:cs="Courier New"/>
+          <w:kern w:val="0"/>
+          <w:sz w:val="20"/>
+          <w:szCs w:val="20"/>
+          <w14:ligatures w14:val="none"/>
+        </w:rPr>
+        <w:t>.txt</w:t>
+      </w:r>
+      <w:r>
+        <w:rPr>
+          <w:rFonts w:ascii="Times New Roman" w:eastAsia="Times New Roman" w:hAnsi="Times New Roman" w:cs="Times New Roman"/>
+          <w:kern w:val="0"/>
+          <w:sz w:val="24"/>
+          <w:szCs w:val="24"/>
+          <w14:ligatures w14:val="none"/>
+        </w:rPr>
+        <w:t xml:space="preserve"> files).</w:t>
+      </w:r>
+    </w:p>
+    <w:p>
+      <w:pPr>
+        <w:numPr>
+          <w:ilvl w:val="0"/>
+          <w:numId w:val="9"/>
+        </w:numPr>
+        <w:spacing w:before="100" w:beforeAutospacing="1" w:after="100" w:afterAutospacing="1" w:line="240" w:lineRule="auto"/>
+        <w:rPr>
+          <w:rFonts w:ascii="Times New Roman" w:eastAsia="Times New Roman" w:hAnsi="Times New Roman" w:cs="Times New Roman"/>
+          <w:kern w:val="0"/>
+          <w:sz w:val="24"/>
+          <w:szCs w:val="24"/>
+          <w14:ligatures w14:val="none"/>
+        </w:rPr>
+      </w:pPr>
+      <w:r>
+        <w:rPr>
+          <w:rFonts w:ascii="Times New Roman" w:eastAsia="Times New Roman" w:hAnsi="Times New Roman" w:cs="Times New Roman"/>
+          <w:b/>
+          <w:bCs/>
+          <w:kern w:val="0"/>
+          <w:sz w:val="24"/>
+          <w:szCs w:val="24"/>
+          <w14:ligatures w14:val="none"/>
+        </w:rPr>
+        <w:t>Preprocessing</w:t>
+      </w:r>
+      <w:r>
+        <w:rPr>
+          <w:rFonts w:ascii="Times New Roman" w:eastAsia="Times New Roman" w:hAnsi="Times New Roman" w:cs="Times New Roman"/>
+          <w:kern w:val="0"/>
+          <w:sz w:val="24"/>
+          <w:szCs w:val="24"/>
+          <w14:ligatures w14:val="none"/>
+        </w:rPr>
+        <w:t>:</w:t>
+      </w:r>
+    </w:p>
+    <w:p>
+      <w:pPr>
+        <w:numPr>
+          <w:ilvl w:val="1"/>
+          <w:numId w:val="9"/>
+        </w:numPr>
+        <w:spacing w:before="100" w:beforeAutospacing="1" w:after="100" w:afterAutospacing="1" w:line="240" w:lineRule="auto"/>
+        <w:rPr>
+          <w:rFonts w:ascii="Times New Roman" w:eastAsia="Times New Roman" w:hAnsi="Times New Roman" w:cs="Times New Roman"/>
+          <w:kern w:val="0"/>
+          <w:sz w:val="24"/>
+          <w:szCs w:val="24"/>
+          <w14:ligatures w14:val="none"/>
+        </w:rPr>
+      </w:pPr>
+      <w:r>
+        <w:rPr>
+          <w:rFonts w:ascii="Times New Roman" w:eastAsia="Times New Roman" w:hAnsi="Times New Roman" w:cs="Times New Roman"/>
+          <w:kern w:val="0"/>
+          <w:sz w:val="24"/>
+          <w:szCs w:val="24"/>
+          <w14:ligatures w14:val="none"/>
+        </w:rPr>
+        <w:t>Read the content of the files.</w:t>
+      </w:r>
+    </w:p>
+    <w:p>
+      <w:pPr>
+        <w:numPr>
+          <w:ilvl w:val="1"/>
+          <w:numId w:val="9"/>
+        </w:numPr>
+        <w:spacing w:before="100" w:beforeAutospacing="1" w:after="100" w:afterAutospacing="1" w:line="240" w:lineRule="auto"/>
+        <w:rPr>
+          <w:rFonts w:ascii="Times New Roman" w:eastAsia="Times New Roman" w:hAnsi="Times New Roman" w:cs="Times New Roman"/>
+          <w:kern w:val="0"/>
+          <w:sz w:val="24"/>
+          <w:szCs w:val="24"/>
+          <w14:ligatures w14:val="none"/>
+        </w:rPr>
+      </w:pPr>
+      <w:r>
+        <w:rPr>
+          <w:rFonts w:ascii="Times New Roman" w:eastAsia="Times New Roman" w:hAnsi="Times New Roman" w:cs="Times New Roman"/>
+          <w:kern w:val="0"/>
+          <w:sz w:val="24"/>
+          <w:szCs w:val="24"/>
+          <w14:ligatures w14:val="none"/>
+        </w:rPr>
+        <w:t>If the content exceeds the token limit, split it into smaller chunks.</w:t>
+      </w:r>
+    </w:p>
+    <w:p>
+      <w:pPr>
+        <w:numPr>
+          <w:ilvl w:val="0"/>
+          <w:numId w:val="9"/>
+        </w:numPr>
+        <w:spacing w:before="100" w:beforeAutospacing="1" w:after="100" w:afterAutospacing="1" w:line="240" w:lineRule="auto"/>
+        <w:rPr>
+          <w:rFonts w:ascii="Times New Roman" w:eastAsia="Times New Roman" w:hAnsi="Times New Roman" w:cs="Times New Roman"/>
+          <w:kern w:val="0"/>
+          <w:sz w:val="24"/>
+          <w:szCs w:val="24"/>
+          <w14:ligatures w14:val="none"/>
+        </w:rPr>
+      </w:pPr>
+      <w:r>
+        <w:rPr>
+          <w:rFonts w:ascii="Times New Roman" w:eastAsia="Times New Roman" w:hAnsi="Times New Roman" w:cs="Times New Roman"/>
+          <w:b/>
+          <w:bCs/>
+          <w:kern w:val="0"/>
+          <w:sz w:val="24"/>
+          <w:szCs w:val="24"/>
+          <w14:ligatures w14:val="none"/>
+        </w:rPr>
+        <w:t>Generate Embeddings</w:t>
+      </w:r>
+      <w:r>
+        <w:rPr>
+          <w:rFonts w:ascii="Times New Roman" w:eastAsia="Times New Roman" w:hAnsi="Times New Roman" w:cs="Times New Roman"/>
+          <w:kern w:val="0"/>
+          <w:sz w:val="24"/>
+          <w:szCs w:val="24"/>
+          <w14:ligatures w14:val="none"/>
+        </w:rPr>
+        <w:t>:</w:t>
+      </w:r>
+    </w:p>
+    <w:p>
+      <w:pPr>
+        <w:numPr>
+          <w:ilvl w:val="1"/>
+          <w:numId w:val="9"/>
+        </w:numPr>
+        <w:spacing w:before="100" w:beforeAutospacing="1" w:after="100" w:afterAutospacing="1" w:line="240" w:lineRule="auto"/>
+        <w:rPr>
+          <w:rFonts w:ascii="Times New Roman" w:eastAsia="Times New Roman" w:hAnsi="Times New Roman" w:cs="Times New Roman"/>
+          <w:kern w:val="0"/>
+          <w:sz w:val="24"/>
+          <w:szCs w:val="24"/>
+          <w14:ligatures w14:val="none"/>
+        </w:rPr>
+      </w:pPr>
+      <w:r>
+        <w:rPr>
+          <w:rFonts w:ascii="Times New Roman" w:eastAsia="Times New Roman" w:hAnsi="Times New Roman" w:cs="Times New Roman"/>
+          <w:kern w:val="0"/>
+          <w:sz w:val="24"/>
+          <w:szCs w:val="24"/>
+          <w14:ligatures w14:val="none"/>
+        </w:rPr>
+        <w:t xml:space="preserve">For each chunk, generate an embedding using the </w:t>
+      </w:r>
+      <w:proofErr w:type="spellStart"/>
+      <w:r>
+        <w:rPr>
+          <w:rFonts w:ascii="Times New Roman" w:eastAsia="Times New Roman" w:hAnsi="Times New Roman" w:cs="Times New Roman"/>
+          <w:kern w:val="0"/>
+          <w:sz w:val="24"/>
+          <w:szCs w:val="24"/>
+          <w14:ligatures w14:val="none"/>
+        </w:rPr>
+        <w:t>OpenAI</w:t>
+      </w:r>
+      <w:proofErr w:type="spellEnd"/>
+      <w:r>
+        <w:rPr>
+          <w:rFonts w:ascii="Times New Roman" w:eastAsia="Times New Roman" w:hAnsi="Times New Roman" w:cs="Times New Roman"/>
+          <w:kern w:val="0"/>
+          <w:sz w:val="24"/>
+          <w:szCs w:val="24"/>
+          <w14:ligatures w14:val="none"/>
+        </w:rPr>
+        <w:t xml:space="preserve"> API.</w:t>
+      </w:r>
+    </w:p>
+    <w:p>
+      <w:pPr>
+        <w:numPr>
+          <w:ilvl w:val="1"/>
+          <w:numId w:val="9"/>
+        </w:numPr>
+        <w:spacing w:before="100" w:beforeAutospacing="1" w:after="100" w:afterAutospacing="1" w:line="240" w:lineRule="auto"/>
+        <w:rPr>
+          <w:rFonts w:ascii="Times New Roman" w:eastAsia="Times New Roman" w:hAnsi="Times New Roman" w:cs="Times New Roman"/>
+          <w:kern w:val="0"/>
+          <w:sz w:val="24"/>
+          <w:szCs w:val="24"/>
+          <w14:ligatures w14:val="none"/>
+        </w:rPr>
+      </w:pPr>
+      <w:r>
+        <w:rPr>
+          <w:rFonts w:ascii="Times New Roman" w:eastAsia="Times New Roman" w:hAnsi="Times New Roman" w:cs="Times New Roman"/>
+          <w:kern w:val="0"/>
+          <w:sz w:val="24"/>
+          <w:szCs w:val="24"/>
+          <w14:ligatures w14:val="none"/>
+        </w:rPr>
+        <w:lastRenderedPageBreak/>
+        <w:t>If the document was split into multiple chunks, average the embeddings to get a single embedding vector for the entire document.</w:t>
+      </w:r>
+    </w:p>
+    <w:p>
+      <w:pPr>
+        <w:numPr>
+          <w:ilvl w:val="0"/>
+          <w:numId w:val="9"/>
+        </w:numPr>
+        <w:spacing w:before="100" w:beforeAutospacing="1" w:after="100" w:afterAutospacing="1" w:line="240" w:lineRule="auto"/>
+        <w:rPr>
+          <w:rFonts w:ascii="Times New Roman" w:eastAsia="Times New Roman" w:hAnsi="Times New Roman" w:cs="Times New Roman"/>
+          <w:kern w:val="0"/>
+          <w:sz w:val="24"/>
+          <w:szCs w:val="24"/>
+          <w14:ligatures w14:val="none"/>
+        </w:rPr>
+      </w:pPr>
+      <w:r>
+        <w:rPr>
+          <w:rFonts w:ascii="Times New Roman" w:eastAsia="Times New Roman" w:hAnsi="Times New Roman" w:cs="Times New Roman"/>
+          <w:b/>
+          <w:bCs/>
+          <w:kern w:val="0"/>
+          <w:sz w:val="24"/>
+          <w:szCs w:val="24"/>
+          <w14:ligatures w14:val="none"/>
+        </w:rPr>
+        <w:t>Compute Similarity</w:t>
+      </w:r>
+      <w:r>
+        <w:rPr>
+          <w:rFonts w:ascii="Times New Roman" w:eastAsia="Times New Roman" w:hAnsi="Times New Roman" w:cs="Times New Roman"/>
+          <w:kern w:val="0"/>
+          <w:sz w:val="24"/>
+          <w:szCs w:val="24"/>
+          <w14:ligatures w14:val="none"/>
+        </w:rPr>
+        <w:t>:</w:t>
+      </w:r>
+    </w:p>
+    <w:p>
+      <w:pPr>
+        <w:numPr>
+          <w:ilvl w:val="1"/>
+          <w:numId w:val="9"/>
+        </w:numPr>
+        <w:spacing w:before="100" w:beforeAutospacing="1" w:after="100" w:afterAutospacing="1" w:line="240" w:lineRule="auto"/>
+        <w:rPr>
+          <w:rFonts w:ascii="Times New Roman" w:eastAsia="Times New Roman" w:hAnsi="Times New Roman" w:cs="Times New Roman"/>
+          <w:kern w:val="0"/>
+          <w:sz w:val="24"/>
+          <w:szCs w:val="24"/>
+          <w14:ligatures w14:val="none"/>
+        </w:rPr>
+      </w:pPr>
+      <w:r>
+        <w:rPr>
+          <w:rFonts w:ascii="Times New Roman" w:eastAsia="Times New Roman" w:hAnsi="Times New Roman" w:cs="Times New Roman"/>
+          <w:kern w:val="0"/>
+          <w:sz w:val="24"/>
+          <w:szCs w:val="24"/>
+          <w14:ligatures w14:val="none"/>
+        </w:rPr>
+        <w:t>Compute the cosine similarity between the embeddings of the two documents.</w:t>
+      </w:r>
+    </w:p>
+    <w:p>
+      <w:pPr>
+        <w:numPr>
+          <w:ilvl w:val="0"/>
+          <w:numId w:val="9"/>
+        </w:numPr>
+        <w:spacing w:before="100" w:beforeAutospacing="1" w:after="100" w:afterAutospacing="1" w:line="240" w:lineRule="auto"/>
+        <w:rPr>
+          <w:rFonts w:ascii="Times New Roman" w:eastAsia="Times New Roman" w:hAnsi="Times New Roman" w:cs="Times New Roman"/>
+          <w:kern w:val="0"/>
+          <w:sz w:val="24"/>
+          <w:szCs w:val="24"/>
+          <w14:ligatures w14:val="none"/>
+        </w:rPr>
+      </w:pPr>
+      <w:r>
+        <w:rPr>
+          <w:rFonts w:ascii="Times New Roman" w:eastAsia="Times New Roman" w:hAnsi="Times New Roman" w:cs="Times New Roman"/>
+          <w:b/>
+          <w:bCs/>
+          <w:kern w:val="0"/>
+          <w:sz w:val="24"/>
+          <w:szCs w:val="24"/>
+          <w14:ligatures w14:val="none"/>
+        </w:rPr>
+        <w:t>Visualization</w:t>
+      </w:r>
+      <w:r>
+        <w:rPr>
+          <w:rFonts w:ascii="Times New Roman" w:eastAsia="Times New Roman" w:hAnsi="Times New Roman" w:cs="Times New Roman"/>
+          <w:kern w:val="0"/>
+          <w:sz w:val="24"/>
+          <w:szCs w:val="24"/>
+          <w14:ligatures w14:val="none"/>
+        </w:rPr>
+        <w:t>:</w:t>
+      </w:r>
+    </w:p>
+    <w:p>
+      <w:pPr>
+        <w:numPr>
+          <w:ilvl w:val="1"/>
+          <w:numId w:val="9"/>
+        </w:numPr>
+        <w:spacing w:before="100" w:beforeAutospacing="1" w:after="100" w:afterAutospacing="1" w:line="240" w:lineRule="auto"/>
+        <w:rPr>
+          <w:rFonts w:ascii="Times New Roman" w:eastAsia="Times New Roman" w:hAnsi="Times New Roman" w:cs="Times New Roman"/>
+          <w:kern w:val="0"/>
+          <w:sz w:val="24"/>
+          <w:szCs w:val="24"/>
+          <w14:ligatures w14:val="none"/>
+        </w:rPr>
+      </w:pPr>
+      <w:r>
+        <w:rPr>
+          <w:rFonts w:ascii="Times New Roman" w:eastAsia="Times New Roman" w:hAnsi="Times New Roman" w:cs="Times New Roman"/>
+          <w:kern w:val="0"/>
+          <w:sz w:val="24"/>
+          <w:szCs w:val="24"/>
+          <w14:ligatures w14:val="none"/>
+        </w:rPr>
+        <w:t>Plot the similarity score on a chart, as described in your original approach.</w:t>
+      </w:r>
+    </w:p>
+    <w:p>
+      <w:pPr>
+        <w:spacing w:after="0" w:line="240" w:lineRule="auto"/>
+        <w:rPr>
+          <w:rFonts w:ascii="Times New Roman" w:eastAsia="Times New Roman" w:hAnsi="Times New Roman" w:cs="Times New Roman"/>
+          <w:kern w:val="0"/>
+          <w:sz w:val="24"/>
+          <w:szCs w:val="24"/>
+          <w14:ligatures w14:val="none"/>
+        </w:rPr>
+      </w:pPr>
+      <w:r>
+        <w:rPr>
+          <w:rFonts w:ascii="Times New Roman" w:eastAsia="Times New Roman" w:hAnsi="Times New Roman" w:cs="Times New Roman"/>
+          <w:kern w:val="0"/>
+          <w:sz w:val="24"/>
+          <w:szCs w:val="24"/>
+          <w14:ligatures w14:val="none"/>
+        </w:rPr>
+        <w:pict w14:anchorId="2C18C318">
+          <v:rect id="_x0000_i1025" style="width:0;height:1.5pt" o:hralign="center" o:hrstd="t" o:hr="t" fillcolor="#a0a0a0" stroked="f"/>
+        </w:pict>
+      </w:r>
+    </w:p>
+    <w:p>
+      <w:pPr>
+        <w:spacing w:before="100" w:beforeAutospacing="1" w:after="100" w:afterAutospacing="1" w:line="240" w:lineRule="auto"/>
+        <w:outlineLvl w:val="2"/>
+        <w:rPr>
+          <w:rFonts w:ascii="Times New Roman" w:eastAsia="Times New Roman" w:hAnsi="Times New Roman" w:cs="Times New Roman"/>
+          <w:b/>
+          <w:bCs/>
+          <w:kern w:val="0"/>
+          <w:sz w:val="27"/>
+          <w:szCs w:val="27"/>
+          <w14:ligatures w14:val="none"/>
+        </w:rPr>
+      </w:pPr>
+      <w:r>
+        <w:rPr>
+          <w:rFonts w:ascii="Times New Roman" w:eastAsia="Times New Roman" w:hAnsi="Times New Roman" w:cs="Times New Roman"/>
+          <w:b/>
+          <w:bCs/>
+          <w:kern w:val="0"/>
+          <w:sz w:val="27"/>
+          <w:szCs w:val="27"/>
+          <w14:ligatures w14:val="none"/>
+        </w:rPr>
+        <w:t>Example Code for Long Documents</w:t>
+      </w:r>
+    </w:p>
+    <w:p>
+      <w:pPr>
+        <w:spacing w:before="100" w:beforeAutospacing="1" w:after="100" w:afterAutospacing="1" w:line="240" w:lineRule="auto"/>
+        <w:rPr>
+          <w:rFonts w:ascii="Times New Roman" w:eastAsia="Times New Roman" w:hAnsi="Times New Roman" w:cs="Times New Roman"/>
+          <w:kern w:val="0"/>
+          <w:sz w:val="24"/>
+          <w:szCs w:val="24"/>
+          <w14:ligatures w14:val="none"/>
+        </w:rPr>
+      </w:pPr>
+      <w:r>
+        <w:rPr>
+          <w:rFonts w:ascii="Times New Roman" w:eastAsia="Times New Roman" w:hAnsi="Times New Roman" w:cs="Times New Roman"/>
+          <w:kern w:val="0"/>
+          <w:sz w:val="24"/>
+          <w:szCs w:val="24"/>
+          <w14:ligatures w14:val="none"/>
+        </w:rPr>
+        <w:t>Here’s how you can handle long documents:</w:t>
+      </w:r>
+    </w:p>
+    <w:p>
+      <w:pPr>
+        <w:rPr>
+          <w:b/>
+          <w:bCs/>
+          <w:sz w:val="32"/>
+          <w:szCs w:val="32"/>
+        </w:rPr>
+      </w:pPr>
+      <w:r>
+        <w:rPr>
+          <w:b/>
+          <w:bCs/>
+          <w:noProof/>
+          <w:sz w:val="32"/>
+          <w:szCs w:val="32"/>
+        </w:rPr>
+        <w:drawing>
+          <wp:inline distT="0" distB="0" distL="0" distR="0" wp14:anchorId="758E2A18" wp14:editId="76D077C9">
+            <wp:extent cx="5943600" cy="3174365"/>
+            <wp:effectExtent l="0" t="0" r="0" b="6985"/>
+            <wp:docPr id="1" name="Picture 1"/>
+            <wp:cNvGraphicFramePr>
+              <a:graphicFrameLocks xmlns:a="http://schemas.openxmlformats.org/drawingml/2006/main" noChangeAspect="1"/>
+            </wp:cNvGraphicFramePr>
+            <a:graphic xmlns:a="http://schemas.openxmlformats.org/drawingml/2006/main">
+              <a:graphicData uri="http://schemas.openxmlformats.org/drawingml/2006/picture">
+                <pic:pic xmlns:pic="http://schemas.openxmlformats.org/drawingml/2006/picture">
+                  <pic:nvPicPr>
+                    <pic:cNvPr id="1" name=""/>
+                    <pic:cNvPicPr/>
+                  </pic:nvPicPr>
+                  <pic:blipFill>
+                    <a:blip r:embed="rId5"/>
+                    <a:stretch>
+                      <a:fillRect/>
+                    </a:stretch>
+                  </pic:blipFill>
+                  <pic:spPr>
+                    <a:xfrm>
+                      <a:off x="0" y="0"/>
+                      <a:ext cx="5943600" cy="3174365"/>
+                    </a:xfrm>
+                    <a:prstGeom prst="rect">
+                      <a:avLst/>
+                    </a:prstGeom>
+                  </pic:spPr>
+                </pic:pic>
+              </a:graphicData>
+            </a:graphic>
+          </wp:inline>
+        </w:drawing>
+      </w:r>
+    </w:p>
+    <w:p>
+      <w:pPr>
+        <w:rPr>
+          <w:b/>
+          <w:bCs/>
+          <w:sz w:val="32"/>
+          <w:szCs w:val="32"/>
+        </w:rPr>
+      </w:pPr>
+      <w:r>
+        <w:rPr>
+          <w:b/>
+          <w:bCs/>
+          <w:noProof/>
+          <w:sz w:val="32"/>
+          <w:szCs w:val="32"/>
+        </w:rPr>
+        <w:lastRenderedPageBreak/>
+        <w:drawing>
+          <wp:inline distT="0" distB="0" distL="0" distR="0" wp14:anchorId="65729CFA" wp14:editId="4D714E84">
+            <wp:extent cx="5943600" cy="3103245"/>
+            <wp:effectExtent l="0" t="0" r="0" b="1905"/>
+            <wp:docPr id="2" name="Picture 2"/>
+            <wp:cNvGraphicFramePr>
+              <a:graphicFrameLocks xmlns:a="http://schemas.openxmlformats.org/drawingml/2006/main" noChangeAspect="1"/>
+            </wp:cNvGraphicFramePr>
+            <a:graphic xmlns:a="http://schemas.openxmlformats.org/drawingml/2006/main">
+              <a:graphicData uri="http://schemas.openxmlformats.org/drawingml/2006/picture">
+                <pic:pic xmlns:pic="http://schemas.openxmlformats.org/drawingml/2006/picture">
+                  <pic:nvPicPr>
+                    <pic:cNvPr id="1" name=""/>
+                    <pic:cNvPicPr/>
+                  </pic:nvPicPr>
+                  <pic:blipFill>
+                    <a:blip r:embed="rId6"/>
+                    <a:stretch>
+                      <a:fillRect/>
+                    </a:stretch>
+                  </pic:blipFill>
+                  <pic:spPr>
+                    <a:xfrm>
+                      <a:off x="0" y="0"/>
+                      <a:ext cx="5943600" cy="3103245"/>
+                    </a:xfrm>
+                    <a:prstGeom prst="rect">
+                      <a:avLst/>
+                    </a:prstGeom>
+                  </pic:spPr>
+                </pic:pic>
+              </a:graphicData>
+            </a:graphic>
+          </wp:inline>
+        </w:drawing>
+      </w:r>
+    </w:p>
+    <w:p>
+      <w:pPr>
+        <w:rPr>
+          <w:b/>
+          <w:bCs/>
+          <w:sz w:val="32"/>
+          <w:szCs w:val="32"/>
+        </w:rPr>
+      </w:pPr>
+      <w:r>
+        <w:rPr>
+          <w:b/>
+          <w:bCs/>
+          <w:noProof/>
+          <w:sz w:val="32"/>
+          <w:szCs w:val="32"/>
+        </w:rPr>
+        <w:drawing>
+          <wp:inline distT="0" distB="0" distL="0" distR="0" wp14:anchorId="0F20AB2D" wp14:editId="3A0B303D">
+            <wp:extent cx="5943600" cy="3014345"/>
+            <wp:effectExtent l="0" t="0" r="0" b="0"/>
+            <wp:docPr id="3" name="Picture 3"/>
+            <wp:cNvGraphicFramePr>
+              <a:graphicFrameLocks xmlns:a="http://schemas.openxmlformats.org/drawingml/2006/main" noChangeAspect="1"/>
+            </wp:cNvGraphicFramePr>
+            <a:graphic xmlns:a="http://schemas.openxmlformats.org/drawingml/2006/main">
+              <a:graphicData uri="http://schemas.openxmlformats.org/drawingml/2006/picture">
+                <pic:pic xmlns:pic="http://schemas.openxmlformats.org/drawingml/2006/picture">
+                  <pic:nvPicPr>
+                    <pic:cNvPr id="1" name=""/>
+                    <pic:cNvPicPr/>
+                  </pic:nvPicPr>
+                  <pic:blipFill>
+                    <a:blip r:embed="rId7"/>
+                    <a:stretch>
+                      <a:fillRect/>
+                    </a:stretch>
+                  </pic:blipFill>
+                  <pic:spPr>
+                    <a:xfrm>
+                      <a:off x="0" y="0"/>
+                      <a:ext cx="5943600" cy="3014345"/>
+                    </a:xfrm>
+                    <a:prstGeom prst="rect">
+                      <a:avLst/>
+                    </a:prstGeom>
+                  </pic:spPr>
+                </pic:pic>
+              </a:graphicData>
+            </a:graphic>
+          </wp:inline>
+        </w:drawing>
+      </w:r>
+    </w:p>
+    <w:p>
+      <w:pPr>
+        <w:rPr>
+          <w:b/>
+          <w:bCs/>
+          <w:sz w:val="32"/>
+          <w:szCs w:val="32"/>
+        </w:rPr>
+      </w:pPr>
+    </w:p>
+    <w:p>
+      <w:pPr>
+        <w:rPr>
+          <w:b/>
+          <w:bCs/>
+          <w:sz w:val="32"/>
+          <w:szCs w:val="32"/>
+        </w:rPr>
+      </w:pPr>
+    </w:p>
+    <w:p>
+      <w:pPr>
+        <w:rPr>
+          <w:rFonts w:ascii="Cascadia Mono" w:hAnsi="Cascadia Mono" w:cs="Cascadia Mono"/>
+          <w:color w:val="A31515"/>
+          <w:kern w:val="0"/>
+          <w:sz w:val="19"/>
+          <w:szCs w:val="19"/>
+        </w:rPr>
+      </w:pPr>
+      <w:r>
+        <w:rPr>
+          <w:rFonts w:ascii="Cascadia Mono" w:hAnsi="Cascadia Mono" w:cs="Cascadia Mono"/>
+          <w:color w:val="A31515"/>
+          <w:kern w:val="0"/>
+          <w:sz w:val="19"/>
+          <w:szCs w:val="19"/>
+        </w:rPr>
+        <w:t>Enter Source Input (write done when you finish)</w:t>
+      </w:r>
+    </w:p>
+    <w:p>
+      <w:pPr>
+        <w:rPr>
+          <w:sz w:val="20"/>
+          <w:szCs w:val="20"/>
+        </w:rPr>
+      </w:pPr>
+      <w:r>
+        <w:rPr>
+          <w:sz w:val="20"/>
+          <w:szCs w:val="20"/>
+        </w:rPr>
+        <w:t>G:\FUAS\SE\semantic-similarity-analysis\SemanticSimilarity\SemanticSimilarity\Input\Sources\file1.txt</w:t>
+      </w:r>
+      <w:r>
+        <w:rPr>
+          <w:sz w:val="20"/>
+          <w:szCs w:val="20"/>
+        </w:rPr>
+        <w:br/>
+      </w:r>
+      <w:r>
+        <w:rPr>
+          <w:sz w:val="20"/>
+          <w:szCs w:val="20"/>
+        </w:rPr>
+        <w:t>G:\FUAS\SE\semantic-similarity-analysis\SemanticSimilarity\SemanticSimilarity\</w:t>
+      </w:r>
+      <w:r>
+        <w:rPr>
+          <w:sz w:val="20"/>
+          <w:szCs w:val="20"/>
+        </w:rPr>
+        <w:t>Input\Sources\file2.txt</w:t>
+      </w:r>
+    </w:p>
+    <w:p>
+      <w:pPr>
+        <w:rPr>
+          <w:sz w:val="20"/>
+          <w:szCs w:val="20"/>
+        </w:rPr>
+      </w:pPr>
+      <w:r>
+        <w:rPr>
+          <w:sz w:val="20"/>
+          <w:szCs w:val="20"/>
+        </w:rPr>
+        <w:t>G:\FUAS\SE\semantic-similarity-analysis\SemanticSimilarity\SemanticSimilarity\Input\Sources\file</w:t>
+      </w:r>
+      <w:r>
+        <w:rPr>
+          <w:sz w:val="20"/>
+          <w:szCs w:val="20"/>
+        </w:rPr>
+        <w:t>2</w:t>
+      </w:r>
+      <w:r>
+        <w:rPr>
+          <w:sz w:val="20"/>
+          <w:szCs w:val="20"/>
+        </w:rPr>
+        <w:t>.txt</w:t>
+      </w:r>
+      <w:r>
+        <w:rPr>
+          <w:sz w:val="20"/>
+          <w:szCs w:val="20"/>
+        </w:rPr>
+        <w:br/>
+      </w:r>
+      <w:r>
+        <w:rPr>
+          <w:sz w:val="20"/>
+          <w:szCs w:val="20"/>
+        </w:rPr>
+        <w:t>done</w:t>
+      </w:r>
+    </w:p>
+    <w:p>
+      <w:pPr>
+        <w:rPr>
+          <w:sz w:val="20"/>
+          <w:szCs w:val="20"/>
+        </w:rPr>
+      </w:pPr>
+      <w:r>
+        <w:rPr>
+          <w:sz w:val="20"/>
+          <w:szCs w:val="20"/>
+        </w:rPr>
+        <w:lastRenderedPageBreak/>
+        <w:t>Enter Reference input (write done when you finish):</w:t>
+      </w:r>
+    </w:p>
+    <w:p>
+      <w:pPr>
+        <w:rPr>
+          <w:sz w:val="20"/>
+          <w:szCs w:val="20"/>
+        </w:rPr>
+      </w:pPr>
+      <w:r>
+        <w:rPr>
+          <w:sz w:val="20"/>
+          <w:szCs w:val="20"/>
+        </w:rPr>
+        <w:t>G:\FUAS\SE\semantic-similarity-analysis\SemanticSimilarity\SemanticSimilarity\Input\Sources\file1.txt</w:t>
+      </w:r>
+      <w:r>
+        <w:rPr>
+          <w:sz w:val="20"/>
+          <w:szCs w:val="20"/>
+        </w:rPr>
+        <w:br/>
+      </w:r>
+      <w:r>
+        <w:rPr>
+          <w:sz w:val="20"/>
+          <w:szCs w:val="20"/>
+        </w:rPr>
+        <w:t>G:\FUAS\SE\semantic-similarity-analysis\SemanticSimilarity\SemanticSimilarity\</w:t>
+      </w:r>
+      <w:r>
+        <w:rPr>
+          <w:sz w:val="20"/>
+          <w:szCs w:val="20"/>
+        </w:rPr>
+        <w:t>Input\Sources\file2.txt</w:t>
+      </w:r>
+    </w:p>
+    <w:p>
+      <w:pPr>
+        <w:rPr>
+          <w:sz w:val="20"/>
+          <w:szCs w:val="20"/>
+        </w:rPr>
+      </w:pPr>
+      <w:r>
+        <w:rPr>
+          <w:sz w:val="20"/>
+          <w:szCs w:val="20"/>
+        </w:rPr>
+        <w:t>G:\FUAS\SE\semantic-similarity-analysis\SemanticSimilarity\SemanticSimilarity\Input\Sources\file</w:t>
+      </w:r>
+      <w:r>
+        <w:rPr>
+          <w:sz w:val="20"/>
+          <w:szCs w:val="20"/>
+        </w:rPr>
+        <w:t>2</w:t>
+      </w:r>
+      <w:r>
+        <w:rPr>
+          <w:sz w:val="20"/>
+          <w:szCs w:val="20"/>
+        </w:rPr>
+        <w:t>.txt</w:t>
+      </w:r>
+    </w:p>
+    <w:p>
+      <w:pPr>
+        <w:rPr>
+          <w:sz w:val="20"/>
+          <w:szCs w:val="20"/>
+        </w:rPr>
+      </w:pPr>
+      <w:r>
+        <w:rPr>
+          <w:sz w:val="20"/>
+          <w:szCs w:val="20"/>
+        </w:rPr>
+        <w:t>Done</w:t>
+      </w:r>
+    </w:p>
+    <w:p>
+      <w:pPr>
+        <w:rPr>
+          <w:sz w:val="20"/>
+          <w:szCs w:val="20"/>
+        </w:rPr>
+      </w:pPr>
+    </w:p>
+    <w:p>
+      <w:pPr>
+        <w:rPr>
+          <w:sz w:val="20"/>
+          <w:szCs w:val="20"/>
+        </w:rPr>
+      </w:pPr>
+    </w:p>
+    <w:p>
+      <w:pPr>
+        <w:rPr>
+          <w:sz w:val="24"/>
+          <w:szCs w:val="24"/>
         </w:rPr>
       </w:pPr>
     </w:p>
@@ -1516,6 +2444,123 @@
     </w:lvl>
   </w:abstractNum>
   <w:abstractNum w:abstractNumId="2" w15:restartNumberingAfterBreak="0">
+    <w:nsid w:val="208A0394"/>
+    <w:multiLevelType w:val="multilevel"/>
+    <w:tmpl w:val="EF02C8A4"/>
+    <w:lvl w:ilvl="0">
+      <w:start w:val="1"/>
+      <w:numFmt w:val="decimal"/>
+      <w:lvlText w:val="%1."/>
+      <w:lvlJc w:val="left"/>
+      <w:pPr>
+        <w:tabs>
+          <w:tab w:val="num" w:pos="720"/>
+        </w:tabs>
+        <w:ind w:left="720" w:hanging="360"/>
+      </w:pPr>
+    </w:lvl>
+    <w:lvl w:ilvl="1">
+      <w:start w:val="1"/>
+      <w:numFmt w:val="bullet"/>
+      <w:lvlText w:val="o"/>
+      <w:lvlJc w:val="left"/>
+      <w:pPr>
+        <w:tabs>
+          <w:tab w:val="num" w:pos="1440"/>
+        </w:tabs>
+        <w:ind w:left="1440" w:hanging="360"/>
+      </w:pPr>
+      <w:rPr>
+        <w:rFonts w:ascii="Courier New" w:hAnsi="Courier New" w:hint="default"/>
+        <w:sz w:val="20"/>
+      </w:rPr>
+    </w:lvl>
+    <w:lvl w:ilvl="2" w:tentative="1">
+      <w:start w:val="1"/>
+      <w:numFmt w:val="decimal"/>
+      <w:lvlText w:val="%3."/>
+      <w:lvlJc w:val="left"/>
+      <w:pPr>
+        <w:tabs>
+          <w:tab w:val="num" w:pos="2160"/>
+        </w:tabs>
+        <w:ind w:left="2160" w:hanging="360"/>
+      </w:pPr>
+    </w:lvl>
+    <w:lvl w:ilvl="3" w:tentative="1">
+      <w:start w:val="1"/>
+      <w:numFmt w:val="decimal"/>
+      <w:lvlText w:val="%4."/>
+      <w:lvlJc w:val="left"/>
+      <w:pPr>
+        <w:tabs>
+          <w:tab w:val="num" w:pos="2880"/>
+        </w:tabs>
+        <w:ind w:left="2880" w:hanging="360"/>
+      </w:pPr>
+    </w:lvl>
+    <w:lvl w:ilvl="4" w:tentative="1">
+      <w:start w:val="1"/>
+      <w:numFmt w:val="decimal"/>
+      <w:lvlText w:val="%5."/>
+      <w:lvlJc w:val="left"/>
+      <w:pPr>
+        <w:tabs>
+          <w:tab w:val="num" w:pos="3600"/>
+        </w:tabs>
+        <w:ind w:left="3600" w:hanging="360"/>
+      </w:pPr>
+    </w:lvl>
+    <w:lvl w:ilvl="5" w:tentative="1">
+      <w:start w:val="1"/>
+      <w:numFmt w:val="decimal"/>
+      <w:lvlText w:val="%6."/>
+      <w:lvlJc w:val="left"/>
+      <w:pPr>
+        <w:tabs>
+          <w:tab w:val="num" w:pos="4320"/>
+        </w:tabs>
+        <w:ind w:left="4320" w:hanging="360"/>
+      </w:pPr>
+    </w:lvl>
+    <w:lvl w:ilvl="6" w:tentative="1">
+      <w:start w:val="1"/>
+      <w:numFmt w:val="decimal"/>
+      <w:lvlText w:val="%7."/>
+      <w:lvlJc w:val="left"/>
+      <w:pPr>
+        <w:tabs>
+          <w:tab w:val="num" w:pos="5040"/>
+        </w:tabs>
+        <w:ind w:left="5040" w:hanging="360"/>
+      </w:pPr>
+    </w:lvl>
+    <w:lvl w:ilvl="7" w:tentative="1">
+      <w:start w:val="1"/>
+      <w:numFmt w:val="decimal"/>
+      <w:lvlText w:val="%8."/>
+      <w:lvlJc w:val="left"/>
+      <w:pPr>
+        <w:tabs>
+          <w:tab w:val="num" w:pos="5760"/>
+        </w:tabs>
+        <w:ind w:left="5760" w:hanging="360"/>
+      </w:pPr>
+    </w:lvl>
+    <w:lvl w:ilvl="8" w:tentative="1">
+      <w:start w:val="1"/>
+      <w:numFmt w:val="decimal"/>
+      <w:lvlText w:val="%9."/>
+      <w:lvlJc w:val="left"/>
+      <w:pPr>
+        <w:tabs>
+          <w:tab w:val="num" w:pos="6480"/>
+        </w:tabs>
+        <w:ind w:left="6480" w:hanging="360"/>
+      </w:pPr>
+    </w:lvl>
+  </w:abstractNum>
+  <w:abstractNum w:abstractNumId="3" w15:restartNumberingAfterBreak="0">
     <w:nsid w:val="344C0152"/>
     <w:multiLevelType w:val="multilevel"/>
     <w:tmpl w:val="A0BE252E"/>
@@ -1632,7 +2677,7 @@
       </w:pPr>
     </w:lvl>
   </w:abstractNum>
-  <w:abstractNum w:abstractNumId="3" w15:restartNumberingAfterBreak="0">
+  <w:abstractNum w:abstractNumId="4" w15:restartNumberingAfterBreak="0">
     <w:nsid w:val="36B150EC"/>
     <w:multiLevelType w:val="multilevel"/>
     <w:tmpl w:val="5F0CC620"/>
@@ -1749,7 +2794,7 @@
       </w:pPr>
     </w:lvl>
   </w:abstractNum>
-  <w:abstractNum w:abstractNumId="4" w15:restartNumberingAfterBreak="0">
+  <w:abstractNum w:abstractNumId="5" w15:restartNumberingAfterBreak="0">
     <w:nsid w:val="55A31B97"/>
     <w:multiLevelType w:val="multilevel"/>
     <w:tmpl w:val="5CA4973E"/>
@@ -1866,7 +2911,7 @@
       </w:pPr>
     </w:lvl>
   </w:abstractNum>
-  <w:abstractNum w:abstractNumId="5" w15:restartNumberingAfterBreak="0">
+  <w:abstractNum w:abstractNumId="6" w15:restartNumberingAfterBreak="0">
     <w:nsid w:val="592A7B8E"/>
     <w:multiLevelType w:val="multilevel"/>
     <w:tmpl w:val="B20AC5DC"/>
@@ -1983,7 +3028,7 @@
       </w:pPr>
     </w:lvl>
   </w:abstractNum>
-  <w:abstractNum w:abstractNumId="6" w15:restartNumberingAfterBreak="0">
+  <w:abstractNum w:abstractNumId="7" w15:restartNumberingAfterBreak="0">
     <w:nsid w:val="64431D33"/>
     <w:multiLevelType w:val="multilevel"/>
     <w:tmpl w:val="DC2E780C"/>
@@ -2132,7 +3177,7 @@
       </w:rPr>
     </w:lvl>
   </w:abstractNum>
-  <w:abstractNum w:abstractNumId="7" w15:restartNumberingAfterBreak="0">
+  <w:abstractNum w:abstractNumId="8" w15:restartNumberingAfterBreak="0">
     <w:nsid w:val="701350E8"/>
     <w:multiLevelType w:val="multilevel"/>
     <w:tmpl w:val="3C52A256"/>
@@ -2250,28 +3295,31 @@
     </w:lvl>
   </w:abstractNum>
   <w:num w:numId="1">
-    <w:abstractNumId w:val="2"/>
+    <w:abstractNumId w:val="3"/>
   </w:num>
   <w:num w:numId="2">
-    <w:abstractNumId w:val="7"/>
+    <w:abstractNumId w:val="8"/>
   </w:num>
   <w:num w:numId="3">
     <w:abstractNumId w:val="1"/>
   </w:num>
   <w:num w:numId="4">
-    <w:abstractNumId w:val="5"/>
+    <w:abstractNumId w:val="6"/>
   </w:num>
   <w:num w:numId="5">
     <w:abstractNumId w:val="0"/>
   </w:num>
   <w:num w:numId="6">
+    <w:abstractNumId w:val="5"/>
+  </w:num>
+  <w:num w:numId="7">
+    <w:abstractNumId w:val="7"/>
+  </w:num>
+  <w:num w:numId="8">
     <w:abstractNumId w:val="4"/>
   </w:num>
-  <w:num w:numId="7">
-    <w:abstractNumId w:val="6"/>
-  </w:num>
-  <w:num w:numId="8">
-    <w:abstractNumId w:val="3"/>
+  <w:num w:numId="9">
+    <w:abstractNumId w:val="2"/>
   </w:num>
 </w:numbering>
 </file>
@@ -2676,6 +3724,7 @@
   <w:style w:type="paragraph" w:default="1" w:styleId="Normal">
     <w:name w:val="Normal"/>
     <w:qFormat/>
+    <w:rsid w:val="007C264B"/>
   </w:style>
   <w:style w:type="paragraph" w:styleId="Heading3">
     <w:name w:val="heading 3"/>
@@ -2819,6 +3868,25 @@
       <w:sz w:val="20"/>
       <w:szCs w:val="20"/>
     </w:rPr>
+  </w:style>
+  <w:style w:type="table" w:styleId="TableGrid">
+    <w:name w:val="Table Grid"/>
+    <w:basedOn w:val="TableNormal"/>
+    <w:uiPriority w:val="39"/>
+    <w:rsid w:val="009857E0"/>
+    <w:pPr>
+      <w:spacing w:after="0" w:line="240" w:lineRule="auto"/>
+    </w:pPr>
+    <w:tblPr>
+      <w:tblBorders>
+        <w:top w:val="single" w:sz="4" w:space="0" w:color="auto"/>
+        <w:left w:val="single" w:sz="4" w:space="0" w:color="auto"/>
+        <w:bottom w:val="single" w:sz="4" w:space="0" w:color="auto"/>
+        <w:right w:val="single" w:sz="4" w:space="0" w:color="auto"/>
+        <w:insideH w:val="single" w:sz="4" w:space="0" w:color="auto"/>
+        <w:insideV w:val="single" w:sz="4" w:space="0" w:color="auto"/>
+      </w:tblBorders>
+    </w:tblPr>
   </w:style>
 </w:styles>
 </file>

</xml_diff>